<commit_message>
added Docker compose commands
</commit_message>
<xml_diff>
--- a/commands.docx
+++ b/commands.docx
@@ -3521,10 +3521,716 @@
     <w:p>
       <w:pPr>
         <w:rPr>
-          <w:sz w:val="28"/>
-          <w:szCs w:val="28"/>
-        </w:rPr>
-      </w:pPr>
+          <w:b/>
+          <w:bCs/>
+          <w:sz w:val="28"/>
+          <w:szCs w:val="28"/>
+        </w:rPr>
+      </w:pPr>
+      <w:r>
+        <w:rPr>
+          <w:b/>
+          <w:bCs/>
+          <w:sz w:val="28"/>
+          <w:szCs w:val="28"/>
+        </w:rPr>
+        <w:t>C</w:t>
+      </w:r>
+      <w:r>
+        <w:rPr>
+          <w:b/>
+          <w:bCs/>
+          <w:sz w:val="28"/>
+          <w:szCs w:val="28"/>
+        </w:rPr>
+        <w:t xml:space="preserve"> </w:t>
+      </w:r>
+      <w:r>
+        <w:rPr>
+          <w:b/>
+          <w:bCs/>
+          <w:sz w:val="28"/>
+          <w:szCs w:val="28"/>
+        </w:rPr>
+        <w:t>Groups</w:t>
+      </w:r>
+      <w:r>
+        <w:rPr>
+          <w:b/>
+          <w:bCs/>
+          <w:sz w:val="28"/>
+          <w:szCs w:val="28"/>
+        </w:rPr>
+        <w:t xml:space="preserve"> (Control Gr</w:t>
+      </w:r>
+      <w:r>
+        <w:rPr>
+          <w:b/>
+          <w:bCs/>
+          <w:sz w:val="28"/>
+          <w:szCs w:val="28"/>
+        </w:rPr>
+        <w:t>o</w:t>
+      </w:r>
+      <w:r>
+        <w:rPr>
+          <w:b/>
+          <w:bCs/>
+          <w:sz w:val="28"/>
+          <w:szCs w:val="28"/>
+        </w:rPr>
+        <w:t>ups):</w:t>
+      </w:r>
+    </w:p>
+    <w:p>
+      <w:pPr>
+        <w:rPr>
+          <w:sz w:val="28"/>
+          <w:szCs w:val="28"/>
+        </w:rPr>
+      </w:pPr>
+      <w:r>
+        <w:rPr>
+          <w:sz w:val="28"/>
+          <w:szCs w:val="28"/>
+        </w:rPr>
+        <w:t xml:space="preserve">By </w:t>
+      </w:r>
+      <w:r>
+        <w:rPr>
+          <w:sz w:val="28"/>
+          <w:szCs w:val="28"/>
+        </w:rPr>
+        <w:t>default,</w:t>
+      </w:r>
+      <w:r>
+        <w:rPr>
+          <w:sz w:val="28"/>
+          <w:szCs w:val="28"/>
+        </w:rPr>
+        <w:t xml:space="preserve"> a container can use all of the available memory and CPU of host machine. To restrict container to use specific amount of CPU and memory, we use cgroups.</w:t>
+      </w:r>
+    </w:p>
+    <w:p>
+      <w:pPr>
+        <w:rPr>
+          <w:sz w:val="28"/>
+          <w:szCs w:val="28"/>
+        </w:rPr>
+      </w:pPr>
+      <w:r>
+        <w:rPr>
+          <w:sz w:val="28"/>
+          <w:szCs w:val="28"/>
+        </w:rPr>
+        <w:t>d</w:t>
+      </w:r>
+      <w:r>
+        <w:rPr>
+          <w:sz w:val="28"/>
+          <w:szCs w:val="28"/>
+        </w:rPr>
+        <w:t>ocker run --cpus=.5 ubuntu</w:t>
+      </w:r>
+    </w:p>
+    <w:p>
+      <w:pPr>
+        <w:rPr>
+          <w:sz w:val="28"/>
+          <w:szCs w:val="28"/>
+        </w:rPr>
+      </w:pPr>
+      <w:r>
+        <w:rPr>
+          <w:sz w:val="28"/>
+          <w:szCs w:val="28"/>
+        </w:rPr>
+        <w:t>d</w:t>
+      </w:r>
+      <w:r>
+        <w:rPr>
+          <w:sz w:val="28"/>
+          <w:szCs w:val="28"/>
+        </w:rPr>
+        <w:t xml:space="preserve">ocker run --memory=100m </w:t>
+      </w:r>
+      <w:r>
+        <w:rPr>
+          <w:sz w:val="28"/>
+          <w:szCs w:val="28"/>
+        </w:rPr>
+        <w:t>ubuntu</w:t>
+      </w:r>
+    </w:p>
+    <w:p>
+      <w:pPr>
+        <w:rPr>
+          <w:sz w:val="28"/>
+          <w:szCs w:val="28"/>
+        </w:rPr>
+      </w:pPr>
+    </w:p>
+    <w:p>
+      <w:pPr>
+        <w:rPr>
+          <w:sz w:val="28"/>
+          <w:szCs w:val="28"/>
+        </w:rPr>
+      </w:pPr>
+    </w:p>
+    <w:p>
+      <w:pPr>
+        <w:rPr>
+          <w:sz w:val="28"/>
+          <w:szCs w:val="28"/>
+        </w:rPr>
+      </w:pPr>
+    </w:p>
+    <w:p>
+      <w:pPr>
+        <w:rPr>
+          <w:b/>
+          <w:bCs/>
+          <w:sz w:val="28"/>
+          <w:szCs w:val="28"/>
+        </w:rPr>
+      </w:pPr>
+      <w:r>
+        <w:rPr>
+          <w:b/>
+          <w:bCs/>
+          <w:sz w:val="28"/>
+          <w:szCs w:val="28"/>
+        </w:rPr>
+        <w:lastRenderedPageBreak/>
+        <w:t>Container Orchestration</w:t>
+      </w:r>
+      <w:r>
+        <w:rPr>
+          <w:b/>
+          <w:bCs/>
+          <w:sz w:val="28"/>
+          <w:szCs w:val="28"/>
+        </w:rPr>
+        <w:t>:</w:t>
+      </w:r>
+    </w:p>
+    <w:p>
+      <w:pPr>
+        <w:rPr>
+          <w:sz w:val="28"/>
+          <w:szCs w:val="28"/>
+        </w:rPr>
+      </w:pPr>
+      <w:r>
+        <w:rPr>
+          <w:sz w:val="28"/>
+          <w:szCs w:val="28"/>
+        </w:rPr>
+        <w:t>What if there are thousands of users of application, then we need to run multiple instances of application using docker run command multiple times. Also</w:t>
+      </w:r>
+      <w:r>
+        <w:rPr>
+          <w:sz w:val="28"/>
+          <w:szCs w:val="28"/>
+        </w:rPr>
+        <w:t>,</w:t>
+      </w:r>
+      <w:r>
+        <w:rPr>
+          <w:sz w:val="28"/>
+          <w:szCs w:val="28"/>
+        </w:rPr>
+        <w:t xml:space="preserve"> we need to stop some instances and </w:t>
+      </w:r>
+      <w:r>
+        <w:rPr>
+          <w:sz w:val="28"/>
+          <w:szCs w:val="28"/>
+        </w:rPr>
+        <w:t>rerun</w:t>
+      </w:r>
+      <w:r>
+        <w:rPr>
+          <w:sz w:val="28"/>
+          <w:szCs w:val="28"/>
+        </w:rPr>
+        <w:t xml:space="preserve"> them as traffic increases or decreases. </w:t>
+      </w:r>
+      <w:r>
+        <w:rPr>
+          <w:sz w:val="28"/>
+          <w:szCs w:val="28"/>
+        </w:rPr>
+        <w:t xml:space="preserve">Also, we need to take care of health of a </w:t>
+      </w:r>
+      <w:r>
+        <w:rPr>
+          <w:sz w:val="28"/>
+          <w:szCs w:val="28"/>
+        </w:rPr>
+        <w:t>instance</w:t>
+      </w:r>
+      <w:r>
+        <w:rPr>
+          <w:sz w:val="28"/>
+          <w:szCs w:val="28"/>
+        </w:rPr>
+        <w:t>, if an instance is down, then we may need to rerun this again.</w:t>
+      </w:r>
+    </w:p>
+    <w:p>
+      <w:pPr>
+        <w:rPr>
+          <w:sz w:val="28"/>
+          <w:szCs w:val="28"/>
+        </w:rPr>
+      </w:pPr>
+      <w:r>
+        <w:rPr>
+          <w:sz w:val="28"/>
+          <w:szCs w:val="28"/>
+        </w:rPr>
+        <w:t>This is where c</w:t>
+      </w:r>
+      <w:r>
+        <w:rPr>
+          <w:sz w:val="28"/>
+          <w:szCs w:val="28"/>
+        </w:rPr>
+        <w:t xml:space="preserve">ontainer </w:t>
+      </w:r>
+      <w:r>
+        <w:rPr>
+          <w:sz w:val="28"/>
+          <w:szCs w:val="28"/>
+        </w:rPr>
+        <w:t>o</w:t>
+      </w:r>
+      <w:r>
+        <w:rPr>
+          <w:sz w:val="28"/>
+          <w:szCs w:val="28"/>
+        </w:rPr>
+        <w:t>rchestration</w:t>
+      </w:r>
+      <w:r>
+        <w:rPr>
+          <w:sz w:val="28"/>
+          <w:szCs w:val="28"/>
+        </w:rPr>
+        <w:t xml:space="preserve"> comes into place. It consists of tools that help host containers in production environment. Typically, it consists of multiple docker host that can host containers so that if one fails the application is still accessible through others</w:t>
+      </w:r>
+      <w:r>
+        <w:rPr>
+          <w:sz w:val="28"/>
+          <w:szCs w:val="28"/>
+        </w:rPr>
+        <w:t xml:space="preserve">. It also allows you to run </w:t>
+      </w:r>
+      <w:r>
+        <w:rPr>
+          <w:sz w:val="28"/>
+          <w:szCs w:val="28"/>
+        </w:rPr>
+        <w:t>hundreds</w:t>
+      </w:r>
+      <w:r>
+        <w:rPr>
+          <w:sz w:val="28"/>
+          <w:szCs w:val="28"/>
+        </w:rPr>
+        <w:t xml:space="preserve"> or </w:t>
+      </w:r>
+      <w:r>
+        <w:rPr>
+          <w:sz w:val="28"/>
+          <w:szCs w:val="28"/>
+        </w:rPr>
+        <w:t>thousands of</w:t>
+      </w:r>
+      <w:r>
+        <w:rPr>
+          <w:sz w:val="28"/>
+          <w:szCs w:val="28"/>
+        </w:rPr>
+        <w:t xml:space="preserve"> instances of your application through single command.</w:t>
+      </w:r>
+      <w:r>
+        <w:rPr>
+          <w:sz w:val="28"/>
+          <w:szCs w:val="28"/>
+        </w:rPr>
+        <w:t xml:space="preserve"> It also allows you to manage load balancing between hosts </w:t>
+      </w:r>
+      <w:r>
+        <w:rPr>
+          <w:sz w:val="28"/>
+          <w:szCs w:val="28"/>
+        </w:rPr>
+        <w:t>and</w:t>
+      </w:r>
+      <w:r>
+        <w:rPr>
+          <w:sz w:val="28"/>
+          <w:szCs w:val="28"/>
+        </w:rPr>
+        <w:t xml:space="preserve"> provide option to increase or decrease host as per need.</w:t>
+      </w:r>
+      <w:r>
+        <w:rPr>
+          <w:sz w:val="28"/>
+          <w:szCs w:val="28"/>
+        </w:rPr>
+        <w:t xml:space="preserve"> We have following common solutions available:</w:t>
+      </w:r>
+    </w:p>
+    <w:p>
+      <w:pPr>
+        <w:pStyle w:val="ListParagraph"/>
+        <w:numPr>
+          <w:ilvl w:val="0"/>
+          <w:numId w:val="4"/>
+        </w:numPr>
+        <w:rPr>
+          <w:sz w:val="28"/>
+          <w:szCs w:val="28"/>
+        </w:rPr>
+      </w:pPr>
+      <w:r>
+        <w:rPr>
+          <w:sz w:val="28"/>
+          <w:szCs w:val="28"/>
+        </w:rPr>
+        <w:t>Docker Swarm</w:t>
+      </w:r>
+    </w:p>
+    <w:p>
+      <w:pPr>
+        <w:pStyle w:val="ListParagraph"/>
+        <w:numPr>
+          <w:ilvl w:val="0"/>
+          <w:numId w:val="4"/>
+        </w:numPr>
+        <w:rPr>
+          <w:sz w:val="28"/>
+          <w:szCs w:val="28"/>
+        </w:rPr>
+      </w:pPr>
+      <w:r>
+        <w:rPr>
+          <w:sz w:val="28"/>
+          <w:szCs w:val="28"/>
+        </w:rPr>
+        <w:t>Kubernetes</w:t>
+      </w:r>
+    </w:p>
+    <w:p>
+      <w:pPr>
+        <w:pStyle w:val="ListParagraph"/>
+        <w:numPr>
+          <w:ilvl w:val="0"/>
+          <w:numId w:val="4"/>
+        </w:numPr>
+        <w:rPr>
+          <w:sz w:val="28"/>
+          <w:szCs w:val="28"/>
+        </w:rPr>
+      </w:pPr>
+      <w:r>
+        <w:rPr>
+          <w:sz w:val="28"/>
+          <w:szCs w:val="28"/>
+        </w:rPr>
+        <w:t>Mesos</w:t>
+      </w:r>
+    </w:p>
+    <w:p>
+      <w:pPr>
+        <w:rPr>
+          <w:b/>
+          <w:bCs/>
+          <w:sz w:val="28"/>
+          <w:szCs w:val="28"/>
+        </w:rPr>
+      </w:pPr>
+      <w:r>
+        <w:rPr>
+          <w:b/>
+          <w:bCs/>
+          <w:sz w:val="28"/>
+          <w:szCs w:val="28"/>
+        </w:rPr>
+        <w:t>Docker Swarm:</w:t>
+      </w:r>
+    </w:p>
+    <w:p>
+      <w:pPr>
+        <w:rPr>
+          <w:sz w:val="28"/>
+          <w:szCs w:val="28"/>
+        </w:rPr>
+      </w:pPr>
+      <w:r>
+        <w:rPr>
+          <w:sz w:val="28"/>
+          <w:szCs w:val="28"/>
+        </w:rPr>
+        <w:t>We have a single swarm manager and multiple worker nodes as:</w:t>
+      </w:r>
+    </w:p>
+    <w:p>
+      <w:pPr>
+        <w:rPr>
+          <w:b/>
+          <w:bCs/>
+          <w:sz w:val="28"/>
+          <w:szCs w:val="28"/>
+        </w:rPr>
+      </w:pPr>
+      <w:r>
+        <w:rPr>
+          <w:b/>
+          <w:bCs/>
+          <w:sz w:val="28"/>
+          <w:szCs w:val="28"/>
+        </w:rPr>
+        <w:drawing>
+          <wp:inline distT="0" distB="0" distL="0" distR="0" wp14:anchorId="0E6E09D0" wp14:editId="436D6AB0">
+            <wp:extent cx="5943600" cy="2761615"/>
+            <wp:effectExtent l="0" t="0" r="0" b="635"/>
+            <wp:docPr id="4" name="Picture 4"/>
+            <wp:cNvGraphicFramePr>
+              <a:graphicFrameLocks xmlns:a="http://schemas.openxmlformats.org/drawingml/2006/main" noChangeAspect="1"/>
+            </wp:cNvGraphicFramePr>
+            <a:graphic xmlns:a="http://schemas.openxmlformats.org/drawingml/2006/main">
+              <a:graphicData uri="http://schemas.openxmlformats.org/drawingml/2006/picture">
+                <pic:pic xmlns:pic="http://schemas.openxmlformats.org/drawingml/2006/picture">
+                  <pic:nvPicPr>
+                    <pic:cNvPr id="1" name=""/>
+                    <pic:cNvPicPr/>
+                  </pic:nvPicPr>
+                  <pic:blipFill>
+                    <a:blip r:embed="rId9"/>
+                    <a:stretch>
+                      <a:fillRect/>
+                    </a:stretch>
+                  </pic:blipFill>
+                  <pic:spPr>
+                    <a:xfrm>
+                      <a:off x="0" y="0"/>
+                      <a:ext cx="5943600" cy="2761615"/>
+                    </a:xfrm>
+                    <a:prstGeom prst="rect">
+                      <a:avLst/>
+                    </a:prstGeom>
+                  </pic:spPr>
+                </pic:pic>
+              </a:graphicData>
+            </a:graphic>
+          </wp:inline>
+        </w:drawing>
+      </w:r>
+    </w:p>
+    <w:p>
+      <w:pPr>
+        <w:rPr>
+          <w:sz w:val="28"/>
+          <w:szCs w:val="28"/>
+        </w:rPr>
+      </w:pPr>
+    </w:p>
+    <w:p>
+      <w:pPr>
+        <w:rPr>
+          <w:sz w:val="28"/>
+          <w:szCs w:val="28"/>
+        </w:rPr>
+      </w:pPr>
+    </w:p>
+    <w:p>
+      <w:pPr>
+        <w:rPr>
+          <w:sz w:val="28"/>
+          <w:szCs w:val="28"/>
+        </w:rPr>
+      </w:pPr>
+      <w:r>
+        <w:rPr>
+          <w:sz w:val="28"/>
+          <w:szCs w:val="28"/>
+        </w:rPr>
+        <w:t>On swarm manager we execute command:</w:t>
+      </w:r>
+    </w:p>
+    <w:p>
+      <w:pPr>
+        <w:rPr>
+          <w:b/>
+          <w:bCs/>
+          <w:sz w:val="28"/>
+          <w:szCs w:val="28"/>
+        </w:rPr>
+      </w:pPr>
+      <w:r>
+        <w:rPr>
+          <w:b/>
+          <w:bCs/>
+          <w:sz w:val="28"/>
+          <w:szCs w:val="28"/>
+        </w:rPr>
+        <w:t>docker swarm init</w:t>
+      </w:r>
+    </w:p>
+    <w:p>
+      <w:pPr>
+        <w:rPr>
+          <w:sz w:val="28"/>
+          <w:szCs w:val="28"/>
+        </w:rPr>
+      </w:pPr>
+      <w:r>
+        <w:rPr>
+          <w:sz w:val="28"/>
+          <w:szCs w:val="28"/>
+        </w:rPr>
+        <w:drawing>
+          <wp:inline distT="0" distB="0" distL="0" distR="0" wp14:anchorId="2012B76D" wp14:editId="46B292FF">
+            <wp:extent cx="5943600" cy="875030"/>
+            <wp:effectExtent l="0" t="0" r="0" b="1270"/>
+            <wp:docPr id="5" name="Picture 5"/>
+            <wp:cNvGraphicFramePr>
+              <a:graphicFrameLocks xmlns:a="http://schemas.openxmlformats.org/drawingml/2006/main" noChangeAspect="1"/>
+            </wp:cNvGraphicFramePr>
+            <a:graphic xmlns:a="http://schemas.openxmlformats.org/drawingml/2006/main">
+              <a:graphicData uri="http://schemas.openxmlformats.org/drawingml/2006/picture">
+                <pic:pic xmlns:pic="http://schemas.openxmlformats.org/drawingml/2006/picture">
+                  <pic:nvPicPr>
+                    <pic:cNvPr id="1" name=""/>
+                    <pic:cNvPicPr/>
+                  </pic:nvPicPr>
+                  <pic:blipFill>
+                    <a:blip r:embed="rId10"/>
+                    <a:stretch>
+                      <a:fillRect/>
+                    </a:stretch>
+                  </pic:blipFill>
+                  <pic:spPr>
+                    <a:xfrm>
+                      <a:off x="0" y="0"/>
+                      <a:ext cx="5943600" cy="875030"/>
+                    </a:xfrm>
+                    <a:prstGeom prst="rect">
+                      <a:avLst/>
+                    </a:prstGeom>
+                  </pic:spPr>
+                </pic:pic>
+              </a:graphicData>
+            </a:graphic>
+          </wp:inline>
+        </w:drawing>
+      </w:r>
+    </w:p>
+    <w:p>
+      <w:pPr>
+        <w:rPr>
+          <w:sz w:val="28"/>
+          <w:szCs w:val="28"/>
+        </w:rPr>
+      </w:pPr>
+      <w:r>
+        <w:rPr>
+          <w:sz w:val="28"/>
+          <w:szCs w:val="28"/>
+        </w:rPr>
+        <w:t>Copy and paste the provided command on worker nodes to connect them with manager</w:t>
+      </w:r>
+      <w:r>
+        <w:rPr>
+          <w:sz w:val="28"/>
+          <w:szCs w:val="28"/>
+        </w:rPr>
+        <w:t>.</w:t>
+      </w:r>
+    </w:p>
+    <w:p>
+      <w:pPr>
+        <w:rPr>
+          <w:sz w:val="28"/>
+          <w:szCs w:val="28"/>
+        </w:rPr>
+      </w:pPr>
+      <w:r>
+        <w:rPr>
+          <w:sz w:val="28"/>
+          <w:szCs w:val="28"/>
+        </w:rPr>
+        <w:t>To run containers, execute following command on manager:</w:t>
+      </w:r>
+    </w:p>
+    <w:p>
+      <w:pPr>
+        <w:rPr>
+          <w:sz w:val="28"/>
+          <w:szCs w:val="28"/>
+        </w:rPr>
+      </w:pPr>
+      <w:r>
+        <w:rPr>
+          <w:sz w:val="28"/>
+          <w:szCs w:val="28"/>
+        </w:rPr>
+        <w:drawing>
+          <wp:inline distT="0" distB="0" distL="0" distR="0" wp14:anchorId="46386C83" wp14:editId="4153227B">
+            <wp:extent cx="5943600" cy="2700020"/>
+            <wp:effectExtent l="0" t="0" r="0" b="5080"/>
+            <wp:docPr id="6" name="Picture 6"/>
+            <wp:cNvGraphicFramePr>
+              <a:graphicFrameLocks xmlns:a="http://schemas.openxmlformats.org/drawingml/2006/main" noChangeAspect="1"/>
+            </wp:cNvGraphicFramePr>
+            <a:graphic xmlns:a="http://schemas.openxmlformats.org/drawingml/2006/main">
+              <a:graphicData uri="http://schemas.openxmlformats.org/drawingml/2006/picture">
+                <pic:pic xmlns:pic="http://schemas.openxmlformats.org/drawingml/2006/picture">
+                  <pic:nvPicPr>
+                    <pic:cNvPr id="1" name=""/>
+                    <pic:cNvPicPr/>
+                  </pic:nvPicPr>
+                  <pic:blipFill>
+                    <a:blip r:embed="rId11"/>
+                    <a:stretch>
+                      <a:fillRect/>
+                    </a:stretch>
+                  </pic:blipFill>
+                  <pic:spPr>
+                    <a:xfrm>
+                      <a:off x="0" y="0"/>
+                      <a:ext cx="5943600" cy="2700020"/>
+                    </a:xfrm>
+                    <a:prstGeom prst="rect">
+                      <a:avLst/>
+                    </a:prstGeom>
+                  </pic:spPr>
+                </pic:pic>
+              </a:graphicData>
+            </a:graphic>
+          </wp:inline>
+        </w:drawing>
+      </w:r>
+    </w:p>
+    <w:p>
+      <w:pPr>
+        <w:rPr>
+          <w:sz w:val="28"/>
+          <w:szCs w:val="28"/>
+        </w:rPr>
+      </w:pPr>
+      <w:r>
+        <w:rPr>
+          <w:sz w:val="28"/>
+          <w:szCs w:val="28"/>
+        </w:rPr>
+        <w:t>replicas=3 means that we want to execute 3 instances of my-web-server image on workers.</w:t>
+      </w:r>
     </w:p>
     <w:sectPr>
       <w:pgSz w:w="12240" w:h="15840"/>
@@ -3625,6 +4331,92 @@
     </w:lvl>
   </w:abstractNum>
   <w:abstractNum w:abstractNumId="1" w15:restartNumberingAfterBreak="0">
+    <w:nsid w:val="286D25D3"/>
+    <w:multiLevelType w:val="hybridMultilevel"/>
+    <w:tmpl w:val="AC96AA76"/>
+    <w:lvl w:ilvl="0" w:tplc="0409000F">
+      <w:start w:val="1"/>
+      <w:numFmt w:val="decimal"/>
+      <w:lvlText w:val="%1."/>
+      <w:lvlJc w:val="left"/>
+      <w:pPr>
+        <w:ind w:left="720" w:hanging="360"/>
+      </w:pPr>
+    </w:lvl>
+    <w:lvl w:ilvl="1" w:tplc="04090019" w:tentative="1">
+      <w:start w:val="1"/>
+      <w:numFmt w:val="lowerLetter"/>
+      <w:lvlText w:val="%2."/>
+      <w:lvlJc w:val="left"/>
+      <w:pPr>
+        <w:ind w:left="1440" w:hanging="360"/>
+      </w:pPr>
+    </w:lvl>
+    <w:lvl w:ilvl="2" w:tplc="0409001B" w:tentative="1">
+      <w:start w:val="1"/>
+      <w:numFmt w:val="lowerRoman"/>
+      <w:lvlText w:val="%3."/>
+      <w:lvlJc w:val="right"/>
+      <w:pPr>
+        <w:ind w:left="2160" w:hanging="180"/>
+      </w:pPr>
+    </w:lvl>
+    <w:lvl w:ilvl="3" w:tplc="0409000F" w:tentative="1">
+      <w:start w:val="1"/>
+      <w:numFmt w:val="decimal"/>
+      <w:lvlText w:val="%4."/>
+      <w:lvlJc w:val="left"/>
+      <w:pPr>
+        <w:ind w:left="2880" w:hanging="360"/>
+      </w:pPr>
+    </w:lvl>
+    <w:lvl w:ilvl="4" w:tplc="04090019" w:tentative="1">
+      <w:start w:val="1"/>
+      <w:numFmt w:val="lowerLetter"/>
+      <w:lvlText w:val="%5."/>
+      <w:lvlJc w:val="left"/>
+      <w:pPr>
+        <w:ind w:left="3600" w:hanging="360"/>
+      </w:pPr>
+    </w:lvl>
+    <w:lvl w:ilvl="5" w:tplc="0409001B" w:tentative="1">
+      <w:start w:val="1"/>
+      <w:numFmt w:val="lowerRoman"/>
+      <w:lvlText w:val="%6."/>
+      <w:lvlJc w:val="right"/>
+      <w:pPr>
+        <w:ind w:left="4320" w:hanging="180"/>
+      </w:pPr>
+    </w:lvl>
+    <w:lvl w:ilvl="6" w:tplc="0409000F" w:tentative="1">
+      <w:start w:val="1"/>
+      <w:numFmt w:val="decimal"/>
+      <w:lvlText w:val="%7."/>
+      <w:lvlJc w:val="left"/>
+      <w:pPr>
+        <w:ind w:left="5040" w:hanging="360"/>
+      </w:pPr>
+    </w:lvl>
+    <w:lvl w:ilvl="7" w:tplc="04090019" w:tentative="1">
+      <w:start w:val="1"/>
+      <w:numFmt w:val="lowerLetter"/>
+      <w:lvlText w:val="%8."/>
+      <w:lvlJc w:val="left"/>
+      <w:pPr>
+        <w:ind w:left="5760" w:hanging="360"/>
+      </w:pPr>
+    </w:lvl>
+    <w:lvl w:ilvl="8" w:tplc="0409001B" w:tentative="1">
+      <w:start w:val="1"/>
+      <w:numFmt w:val="lowerRoman"/>
+      <w:lvlText w:val="%9."/>
+      <w:lvlJc w:val="right"/>
+      <w:pPr>
+        <w:ind w:left="6480" w:hanging="180"/>
+      </w:pPr>
+    </w:lvl>
+  </w:abstractNum>
+  <w:abstractNum w:abstractNumId="2" w15:restartNumberingAfterBreak="0">
     <w:nsid w:val="4B1B221D"/>
     <w:multiLevelType w:val="hybridMultilevel"/>
     <w:tmpl w:val="8D964988"/>
@@ -3713,7 +4505,7 @@
       </w:pPr>
     </w:lvl>
   </w:abstractNum>
-  <w:abstractNum w:abstractNumId="2" w15:restartNumberingAfterBreak="0">
+  <w:abstractNum w:abstractNumId="3" w15:restartNumberingAfterBreak="0">
     <w:nsid w:val="7B5075CF"/>
     <w:multiLevelType w:val="hybridMultilevel"/>
     <w:tmpl w:val="52F2A0EA"/>
@@ -3827,13 +4619,16 @@
     </w:lvl>
   </w:abstractNum>
   <w:num w:numId="1">
-    <w:abstractNumId w:val="1"/>
+    <w:abstractNumId w:val="2"/>
   </w:num>
   <w:num w:numId="2">
-    <w:abstractNumId w:val="2"/>
+    <w:abstractNumId w:val="3"/>
   </w:num>
   <w:num w:numId="3">
     <w:abstractNumId w:val="0"/>
+  </w:num>
+  <w:num w:numId="4">
+    <w:abstractNumId w:val="1"/>
   </w:num>
 </w:numbering>
 </file>

</xml_diff>